<commit_message>
Added Music, Image and Rotations
</commit_message>
<xml_diff>
--- a/Wingine  (Editor)/Development Files/Model.docx
+++ b/Wingine  (Editor)/Development Files/Model.docx
@@ -80,7 +80,18 @@
           <w:sz w:val="36"/>
           <w:szCs w:val="36"/>
         </w:rPr>
-        <w:t>Partially Done</w:t>
+        <w:t>Partially</w:t>
+      </w:r>
+      <w:r>
+        <w:rPr>
+          <w:rFonts w:ascii="Aharoni" w:hAnsi="Aharoni" w:cs="Aharoni" w:hint="cs"/>
+          <w:b/>
+          <w:bCs/>
+          <w:color w:val="0070C0"/>
+          <w:sz w:val="36"/>
+          <w:szCs w:val="36"/>
+        </w:rPr>
+        <w:t xml:space="preserve"> Done</w:t>
       </w:r>
     </w:p>
     <w:p>
@@ -293,7 +304,19 @@
         <w:rPr>
           <w:color w:val="002060"/>
         </w:rPr>
-        <w:t>6. Audio System: An audio system that enables the playback of sound effects and background music, including features like volume control, spatial audio, and music synchronization.</w:t>
+        <w:t xml:space="preserve">6. </w:t>
+      </w:r>
+      <w:r>
+        <w:rPr>
+          <w:color w:val="0070C0"/>
+        </w:rPr>
+        <w:t>Audio System</w:t>
+      </w:r>
+      <w:r>
+        <w:rPr>
+          <w:color w:val="002060"/>
+        </w:rPr>
+        <w:t>: An audio system that enables the playback of sound effects and background music, including features like volume control, spatial audio, and music synchronization.</w:t>
       </w:r>
     </w:p>
     <w:p>

</xml_diff>